<commit_message>
Ordernstruktur angepasst, letzt Optimierungen, PDFs der Doku
</commit_message>
<xml_diff>
--- a/Doku/Bedienungsanleitung.docx
+++ b/Doku/Bedienungsanleitung.docx
@@ -10,6 +10,8 @@
           <w:lang w:eastAsia="en-US"/>
         </w:rPr>
       </w:pPr>
+      <w:bookmarkStart w:id="0" w:name="_GoBack"/>
+      <w:bookmarkEnd w:id="0"/>
     </w:p>
     <w:sdt>
       <w:sdtPr>
@@ -139,6 +141,7 @@
                                     <w:dataBinding w:prefixMappings="xmlns:ns0='http://purl.org/dc/elements/1.1/' xmlns:ns1='http://schemas.openxmlformats.org/package/2006/metadata/core-properties' " w:xpath="/ns1:coreProperties[1]/ns0:title[1]" w:storeItemID="{6C3C8BC8-F283-45AE-878A-BAB7291924A1}"/>
                                     <w:text/>
                                   </w:sdtPr>
+                                  <w:sdtEndPr/>
                                   <w:sdtContent>
                                     <w:r>
                                       <w:rPr>
@@ -174,6 +177,7 @@
                                     <w:dataBinding w:prefixMappings="xmlns:ns0='http://purl.org/dc/elements/1.1/' xmlns:ns1='http://schemas.openxmlformats.org/package/2006/metadata/core-properties' " w:xpath="/ns1:coreProperties[1]/ns0:subject[1]" w:storeItemID="{6C3C8BC8-F283-45AE-878A-BAB7291924A1}"/>
                                     <w:text/>
                                   </w:sdtPr>
+                                  <w:sdtEndPr/>
                                   <w:sdtContent>
                                     <w:r>
                                       <w:rPr>
@@ -296,6 +300,7 @@
                               <w:dataBinding w:prefixMappings="xmlns:ns0='http://purl.org/dc/elements/1.1/' xmlns:ns1='http://schemas.openxmlformats.org/package/2006/metadata/core-properties' " w:xpath="/ns1:coreProperties[1]/ns0:title[1]" w:storeItemID="{6C3C8BC8-F283-45AE-878A-BAB7291924A1}"/>
                               <w:text/>
                             </w:sdtPr>
+                            <w:sdtEndPr/>
                             <w:sdtContent>
                               <w:r>
                                 <w:rPr>
@@ -331,6 +336,7 @@
                               <w:dataBinding w:prefixMappings="xmlns:ns0='http://purl.org/dc/elements/1.1/' xmlns:ns1='http://schemas.openxmlformats.org/package/2006/metadata/core-properties' " w:xpath="/ns1:coreProperties[1]/ns0:subject[1]" w:storeItemID="{6C3C8BC8-F283-45AE-878A-BAB7291924A1}"/>
                               <w:text/>
                             </w:sdtPr>
+                            <w:sdtEndPr/>
                             <w:sdtContent>
                               <w:r>
                                 <w:rPr>
@@ -4541,7 +4547,7 @@
                     <w:noProof/>
                     <w:webHidden/>
                   </w:rPr>
-                  <w:t>1</w:t>
+                  <w:t>2</w:t>
                 </w:r>
                 <w:r>
                   <w:rPr>
@@ -4627,7 +4633,7 @@
                     <w:noProof/>
                     <w:webHidden/>
                   </w:rPr>
-                  <w:t>1</w:t>
+                  <w:t>2</w:t>
                 </w:r>
                 <w:r>
                   <w:rPr>
@@ -4713,7 +4719,7 @@
                     <w:noProof/>
                     <w:webHidden/>
                   </w:rPr>
-                  <w:t>1</w:t>
+                  <w:t>2</w:t>
                 </w:r>
                 <w:r>
                   <w:rPr>
@@ -5315,7 +5321,7 @@
                     <w:noProof/>
                     <w:webHidden/>
                   </w:rPr>
-                  <w:t>2</w:t>
+                  <w:t>3</w:t>
                 </w:r>
                 <w:r>
                   <w:rPr>
@@ -5401,7 +5407,7 @@
                     <w:noProof/>
                     <w:webHidden/>
                   </w:rPr>
-                  <w:t>3</w:t>
+                  <w:t>4</w:t>
                 </w:r>
                 <w:r>
                   <w:rPr>
@@ -5487,7 +5493,7 @@
                     <w:noProof/>
                     <w:webHidden/>
                   </w:rPr>
-                  <w:t>4</w:t>
+                  <w:t>5</w:t>
                 </w:r>
                 <w:r>
                   <w:rPr>
@@ -5573,7 +5579,7 @@
                     <w:noProof/>
                     <w:webHidden/>
                   </w:rPr>
-                  <w:t>4</w:t>
+                  <w:t>5</w:t>
                 </w:r>
                 <w:r>
                   <w:rPr>
@@ -5637,11 +5643,11 @@
       <w:pPr>
         <w:pStyle w:val="berschrift1"/>
       </w:pPr>
-      <w:bookmarkStart w:id="0" w:name="_Toc532582410"/>
+      <w:bookmarkStart w:id="1" w:name="_Toc532582410"/>
       <w:r>
         <w:t>Lieferumfang</w:t>
       </w:r>
-      <w:bookmarkEnd w:id="0"/>
+      <w:bookmarkEnd w:id="1"/>
     </w:p>
     <w:p>
       <w:r>
@@ -5666,11 +5672,11 @@
       <w:pPr>
         <w:pStyle w:val="berschrift1"/>
       </w:pPr>
-      <w:bookmarkStart w:id="1" w:name="_Toc532582411"/>
+      <w:bookmarkStart w:id="2" w:name="_Toc532582411"/>
       <w:r>
         <w:t>Bedienung</w:t>
       </w:r>
-      <w:bookmarkEnd w:id="1"/>
+      <w:bookmarkEnd w:id="2"/>
     </w:p>
     <w:p>
       <w:r>
@@ -5760,263 +5766,224 @@
       <w:pPr>
         <w:pStyle w:val="Beschriftung"/>
       </w:pPr>
-      <w:bookmarkStart w:id="2" w:name="_Toc532582384"/>
+      <w:bookmarkStart w:id="3" w:name="_Toc532582384"/>
       <w:r>
         <w:t xml:space="preserve">Abbildung </w:t>
       </w:r>
-      <w:fldSimple w:instr=" SEQ Abbildung \* ARABIC ">
-        <w:r>
-          <w:rPr>
-            <w:noProof/>
-          </w:rPr>
-          <w:t>1</w:t>
-        </w:r>
-      </w:fldSimple>
+      <w:r>
+        <w:rPr>
+          <w:noProof/>
+        </w:rPr>
+        <w:fldChar w:fldCharType="begin"/>
+      </w:r>
+      <w:r>
+        <w:rPr>
+          <w:noProof/>
+        </w:rPr>
+        <w:instrText xml:space="preserve"> SEQ Abbildung \* ARABIC </w:instrText>
+      </w:r>
+      <w:r>
+        <w:rPr>
+          <w:noProof/>
+        </w:rPr>
+        <w:fldChar w:fldCharType="separate"/>
+      </w:r>
+      <w:r>
+        <w:rPr>
+          <w:noProof/>
+        </w:rPr>
+        <w:t>1</w:t>
+      </w:r>
+      <w:r>
+        <w:rPr>
+          <w:noProof/>
+        </w:rPr>
+        <w:fldChar w:fldCharType="end"/>
+      </w:r>
       <w:r>
         <w:t xml:space="preserve">: </w:t>
       </w:r>
       <w:r>
         <w:t>Hauptmenü</w:t>
-      </w:r>
-      <w:bookmarkEnd w:id="2"/>
-    </w:p>
-    <w:p>
-      <w:r>
-        <w:t>Um das Programm zu verlassen, einfach „0“ im Hauptmenü eingeben und bestätigen.</w:t>
-      </w:r>
-    </w:p>
-    <w:p>
-      <w:pPr>
-        <w:pStyle w:val="berschrift2"/>
-      </w:pPr>
-      <w:bookmarkStart w:id="3" w:name="_Toc532582412"/>
-      <w:r>
-        <w:t>Daten aufnehmen</w:t>
       </w:r>
       <w:bookmarkEnd w:id="3"/>
     </w:p>
     <w:p>
       <w:r>
-        <w:t xml:space="preserve">Unter dem Punkt „Daten aufnehmen“ können die Koordinatenpaare eingegeben werden. </w:t>
-      </w:r>
-      <w:r>
-        <w:br/>
-        <w:t>Durch wiederholte Eingabe des 1. Koordinatenpaares gelangt man wieder in das Hauptmenü.</w:t>
+        <w:t>Um das Programm zu verlassen, einfach „0“ im Hauptmenü eingeben und bestätigen.</w:t>
       </w:r>
     </w:p>
     <w:p>
-      <w:r>
-        <w:t xml:space="preserve">Das Unterprogramm leitet durch die Eingabe der Daten. </w:t>
-      </w:r>
-      <w:r>
-        <w:br/>
-        <w:t>Wie beschrieben kann die Eingabe durch das erneute Eingeben des ersten Wertes beendet werden.</w:t>
-      </w:r>
-    </w:p>
-    <w:p>
       <w:pPr>
         <w:pStyle w:val="berschrift2"/>
       </w:pPr>
-      <w:bookmarkStart w:id="4" w:name="_Toc532582413"/>
-      <w:r>
-        <w:t>Daten ausgeben</w:t>
+      <w:bookmarkStart w:id="4" w:name="_Toc532582412"/>
+      <w:r>
+        <w:t>Daten aufnehmen</w:t>
       </w:r>
       <w:bookmarkEnd w:id="4"/>
     </w:p>
     <w:p>
       <w:r>
-        <w:t xml:space="preserve">Unter dem Punkt „Daten ausgeben“ können die </w:t>
-      </w:r>
-      <w:r>
-        <w:t>zu</w:t>
-      </w:r>
-      <w:r>
-        <w:t>vor eingelesenen Daten wieder ausgegeben werden. Dabei kann die Anzahl der Messwerte, die auf einmal angezeigt werden vorgegeben werden.</w:t>
+        <w:t xml:space="preserve">Unter dem Punkt „Daten aufnehmen“ können die Koordinatenpaare eingegeben werden. </w:t>
       </w:r>
       <w:r>
         <w:br/>
-        <w:t>Das Unterprogramm leitet durch die Konfiguration der Ausgabe. So kann jeweils eine für die Bildschirmgröße geeignete Anzahl an Datenpaaren betrachtet werden.</w:t>
-      </w:r>
-      <w:r>
-        <w:br/>
-        <w:t>Ist die Ausgabe vollständig, so wird darauf hingewiesen und kann mit erneuter Bestätigung beendet werden.</w:t>
+        <w:t>Durch wiederholte Eingabe des 1. Koordinatenpaares gelangt man wieder in das Hauptmenü.</w:t>
       </w:r>
     </w:p>
     <w:p>
+      <w:r>
+        <w:t xml:space="preserve">Das Unterprogramm leitet durch die Eingabe der Daten. </w:t>
+      </w:r>
+      <w:r>
+        <w:br/>
+        <w:t>Wie beschrieben kann die Eingabe durch das erneute Eingeben des ersten Wertes beendet werden.</w:t>
+      </w:r>
+    </w:p>
+    <w:p>
       <w:pPr>
         <w:pStyle w:val="berschrift2"/>
       </w:pPr>
-      <w:bookmarkStart w:id="5" w:name="_Toc532582414"/>
-      <w:r>
-        <w:lastRenderedPageBreak/>
-        <w:t>Daten korrigieren</w:t>
+      <w:bookmarkStart w:id="5" w:name="_Toc532582413"/>
+      <w:r>
+        <w:t>Daten ausgeben</w:t>
       </w:r>
       <w:bookmarkEnd w:id="5"/>
     </w:p>
     <w:p>
-      <w:pPr>
-        <w:pStyle w:val="berschrift3"/>
-      </w:pPr>
-      <w:bookmarkStart w:id="6" w:name="_Toc532582415"/>
-      <w:r>
-        <w:t>Daten löschen</w:t>
+      <w:r>
+        <w:t xml:space="preserve">Unter dem Punkt „Daten ausgeben“ können die </w:t>
+      </w:r>
+      <w:r>
+        <w:t>zu</w:t>
+      </w:r>
+      <w:r>
+        <w:t>vor eingelesenen Daten wieder ausgegeben werden. Dabei kann die Anzahl der Messwerte, die auf einmal angezeigt werden vorgegeben werden.</w:t>
+      </w:r>
+      <w:r>
+        <w:br/>
+        <w:t>Das Unterprogramm leitet durch die Konfiguration der Ausgabe. So kann jeweils eine für die Bildschirmgröße geeignete Anzahl an Datenpaaren betrachtet werden.</w:t>
+      </w:r>
+      <w:r>
+        <w:br/>
+        <w:t>Ist die Ausgabe vollständig, so wird darauf hingewiesen und kann mit erneuter Bestätigung beendet werden.</w:t>
+      </w:r>
+    </w:p>
+    <w:p>
+      <w:pPr>
+        <w:pStyle w:val="berschrift2"/>
+      </w:pPr>
+      <w:bookmarkStart w:id="6" w:name="_Toc532582414"/>
+      <w:r>
+        <w:lastRenderedPageBreak/>
+        <w:t>Daten korrigieren</w:t>
       </w:r>
       <w:bookmarkEnd w:id="6"/>
     </w:p>
     <w:p>
-      <w:r>
-        <w:t>Mit „Daten löschen“ können alle eingelesenen Daten gelöscht werden.</w:t>
-      </w:r>
-      <w:r>
-        <w:br/>
-        <w:t xml:space="preserve">Eine Sicherheitsabfrage wird gestellt, die mit y (Yes/ Ja) oder n (No/ Nein) zu beantworten ist. </w:t>
-      </w:r>
-    </w:p>
-    <w:p>
       <w:pPr>
         <w:pStyle w:val="berschrift3"/>
       </w:pPr>
-      <w:bookmarkStart w:id="7" w:name="_Toc532582416"/>
-      <w:r>
-        <w:t>Datensatz anzeigen</w:t>
+      <w:bookmarkStart w:id="7" w:name="_Toc532582415"/>
+      <w:r>
+        <w:t>Daten löschen</w:t>
       </w:r>
       <w:bookmarkEnd w:id="7"/>
     </w:p>
     <w:p>
       <w:r>
-        <w:t>Mit „Datensatz anzeigen“ können einzelne Datensätze angezeigt werden.</w:t>
+        <w:t>Mit „Daten löschen“ können alle eingelesenen Daten gelöscht werden.</w:t>
       </w:r>
       <w:r>
         <w:br/>
-        <w:t>Das Unterprogramm leitet durch die Anzeige. Beenden der Anzeige durch Eingabe von „-1“.</w:t>
+        <w:t xml:space="preserve">Eine Sicherheitsabfrage wird gestellt, die mit y (Yes/ Ja) oder n (No/ Nein) zu beantworten ist. </w:t>
       </w:r>
     </w:p>
     <w:p>
       <w:pPr>
         <w:pStyle w:val="berschrift3"/>
       </w:pPr>
-      <w:bookmarkStart w:id="8" w:name="_Toc532582417"/>
-      <w:r>
-        <w:t>Datensatz verändern</w:t>
+      <w:bookmarkStart w:id="8" w:name="_Toc532582416"/>
+      <w:r>
+        <w:t>Datensatz anzeigen</w:t>
       </w:r>
       <w:bookmarkEnd w:id="8"/>
     </w:p>
     <w:p>
       <w:r>
-        <w:t>Mit „Datensatz verändern“ können einzelne Datensätze verändert werden.</w:t>
+        <w:t>Mit „Datensatz anzeigen“ können einzelne Datensätze angezeigt werden.</w:t>
       </w:r>
       <w:r>
         <w:br/>
-        <w:t>Das Unterprogramm leitet durch das Verändern der Datensätze. Beenden des Unterprogramms durch Eingabe von „-1“.</w:t>
+        <w:t>Das Unterprogramm leitet durch die Anzeige. Beenden der Anzeige durch Eingabe von „-1“.</w:t>
       </w:r>
     </w:p>
     <w:p>
       <w:pPr>
         <w:pStyle w:val="berschrift3"/>
       </w:pPr>
-      <w:bookmarkStart w:id="9" w:name="_Toc532582418"/>
-      <w:r>
-        <w:t>Datensatz löschen</w:t>
+      <w:bookmarkStart w:id="9" w:name="_Toc532582417"/>
+      <w:r>
+        <w:t>Datensatz verändern</w:t>
       </w:r>
       <w:bookmarkEnd w:id="9"/>
     </w:p>
     <w:p>
       <w:r>
-        <w:t>Mit „Datensatz löschen“ können einzelne Datensätze gelöscht werden.</w:t>
+        <w:t>Mit „Datensatz verändern“ können einzelne Datensätze verändert werden.</w:t>
       </w:r>
       <w:r>
         <w:br/>
-      </w:r>
-      <w:r>
-        <w:t xml:space="preserve">Das Unterprogramm leitet durch </w:t>
-      </w:r>
-      <w:r>
-        <w:t>das Unterprogramm</w:t>
-      </w:r>
-      <w:r>
-        <w:t>. Beenden de</w:t>
-      </w:r>
-      <w:r>
-        <w:t>s</w:t>
-      </w:r>
-      <w:r>
-        <w:t xml:space="preserve"> </w:t>
-      </w:r>
-      <w:r>
-        <w:t xml:space="preserve">Löschens </w:t>
-      </w:r>
-      <w:r>
-        <w:t>durch Eingabe von</w:t>
-      </w:r>
-      <w:r>
-        <w:br/>
-      </w:r>
-      <w:r>
-        <w:t xml:space="preserve"> „-1“.</w:t>
+        <w:t>Das Unterprogramm leitet durch das Verändern der Datensätze. Beenden des Unterprogramms durch Eingabe von „-1“.</w:t>
       </w:r>
     </w:p>
     <w:p>
       <w:pPr>
-        <w:pStyle w:val="berschrift2"/>
-      </w:pPr>
-      <w:bookmarkStart w:id="10" w:name="_Toc532582419"/>
-      <w:r>
-        <w:t>Daten speichern</w:t>
+        <w:pStyle w:val="berschrift3"/>
+      </w:pPr>
+      <w:bookmarkStart w:id="10" w:name="_Toc532582418"/>
+      <w:r>
+        <w:t>Datensatz löschen</w:t>
       </w:r>
       <w:bookmarkEnd w:id="10"/>
     </w:p>
     <w:p>
       <w:r>
-        <w:t>Mit „Daten speichern“ werden alle Daten</w:t>
-      </w:r>
-      <w:r>
-        <w:t>sätze</w:t>
-      </w:r>
-      <w:r>
-        <w:t xml:space="preserve"> in einer Datei gespeichert.</w:t>
+        <w:t>Mit „Datensatz löschen“ können einzelne Datensätze gelöscht werden.</w:t>
       </w:r>
       <w:r>
         <w:br/>
-        <w:t xml:space="preserve">Wird als Dateiname eine „0“ eingegeben, so erfolgt das Speichern in der </w:t>
-      </w:r>
-      <w:r>
-        <w:t>„</w:t>
-      </w:r>
-      <w:r>
-        <w:t>messreihe.ttj</w:t>
-      </w:r>
-      <w:r>
-        <w:t>“</w:t>
-      </w:r>
-      <w:r>
-        <w:t>.</w:t>
+        <w:t>Das Unterprogramm leitet durch das Unterprogramm. Beenden des Löschens durch Eingabe von</w:t>
+      </w:r>
+      <w:r>
+        <w:br/>
+        <w:t xml:space="preserve"> „-1“.</w:t>
       </w:r>
     </w:p>
     <w:p>
       <w:pPr>
         <w:pStyle w:val="berschrift2"/>
       </w:pPr>
-      <w:bookmarkStart w:id="11" w:name="_Toc532582420"/>
-      <w:r>
-        <w:t>Daten laden</w:t>
+      <w:bookmarkStart w:id="11" w:name="_Toc532582419"/>
+      <w:r>
+        <w:t>Daten speichern</w:t>
       </w:r>
       <w:bookmarkEnd w:id="11"/>
     </w:p>
     <w:p>
       <w:r>
-        <w:t>Mit „Daten laden“ werden alle Datensätze aus einer Datei geladen.</w:t>
+        <w:t>Mit „Daten speichern“ werden alle Daten</w:t>
+      </w:r>
+      <w:r>
+        <w:t>sätze</w:t>
+      </w:r>
+      <w:r>
+        <w:t xml:space="preserve"> in einer Datei gespeichert.</w:t>
       </w:r>
       <w:r>
         <w:br/>
-      </w:r>
-      <w:r>
-        <w:t xml:space="preserve">Wird als Dateiname eine „0“ eingegeben, so erfolgt das </w:t>
-      </w:r>
-      <w:r>
-        <w:t>Lesen aus</w:t>
-      </w:r>
-      <w:r>
-        <w:t xml:space="preserve"> der „</w:t>
+        <w:t>Wird als Dateiname eine „0“ eingegeben, so erfolgt das Speichern in der „</w:t>
       </w:r>
       <w:r>
         <w:t>messreihe.ttj</w:t>
@@ -6029,22 +5996,45 @@
       <w:pPr>
         <w:pStyle w:val="berschrift2"/>
       </w:pPr>
-      <w:bookmarkStart w:id="12" w:name="_Toc532582421"/>
-      <w:r>
-        <w:t>Ausgleichsgerade ermitteln</w:t>
+      <w:bookmarkStart w:id="12" w:name="_Toc532582420"/>
+      <w:r>
+        <w:t>Daten laden</w:t>
       </w:r>
       <w:bookmarkEnd w:id="12"/>
     </w:p>
     <w:p>
       <w:r>
+        <w:t>Mit „Daten laden“ werden alle Datensätze aus einer Datei geladen.</w:t>
+      </w:r>
+      <w:r>
+        <w:br/>
+        <w:t>Wird als Dateiname eine „0“ eingegeben, so erfolgt das Lesen aus der „</w:t>
+      </w:r>
+      <w:r>
+        <w:t>messreihe.ttj</w:t>
+      </w:r>
+      <w:r>
+        <w:t>“.</w:t>
+      </w:r>
+    </w:p>
+    <w:p>
+      <w:pPr>
+        <w:pStyle w:val="berschrift2"/>
+      </w:pPr>
+      <w:bookmarkStart w:id="13" w:name="_Toc532582421"/>
+      <w:r>
+        <w:t>Ausgleichsgerade ermitteln</w:t>
+      </w:r>
+      <w:bookmarkEnd w:id="13"/>
+    </w:p>
+    <w:p>
+      <w:r>
         <w:t>Unter dem Punkt „Ausgleichsgerade ermitteln“ wird die Ausgleichsgerade berechnet und ihre Daten angezeigt. Zusätzlich kann auch eine Wertetabelle angezeigt werden.</w:t>
       </w:r>
       <w:r>
         <w:br/>
         <w:t>Anschließend folgt eine Abfrage (y/n) ob eine Wertetabelle zu der Geradengleichung angezeigt werden soll.</w:t>
       </w:r>
-      <w:bookmarkStart w:id="13" w:name="_GoBack"/>
-      <w:bookmarkEnd w:id="13"/>
       <w:r>
         <w:br/>
         <w:t>Wenn eine Wertetabelle angezeigt werden soll, wird nach der Anzahl der Einträge, nach der Schrittweite und der Anzahl der Nachkommastellen gefragt. Danach wird eine Wertetabelle ausgegeben.</w:t>
@@ -6392,6 +6382,7 @@
         <w:docPartUnique/>
       </w:docPartObj>
     </w:sdtPr>
+    <w:sdtEndPr/>
     <w:sdtContent>
       <w:p>
         <w:pPr>
@@ -6497,7 +6488,7 @@
       <w:rPr>
         <w:noProof/>
       </w:rPr>
-      <w:t>Bedienung</w:t>
+      <w:t>Abbildungsverzeichnis</w:t>
     </w:r>
     <w:r>
       <w:rPr>
@@ -9315,7 +9306,7 @@
 </file>
 
 <file path=customXml/itemProps1.xml><?xml version="1.0" encoding="utf-8"?>
-<ds:datastoreItem xmlns:ds="http://schemas.openxmlformats.org/officeDocument/2006/customXml" ds:itemID="{609D944C-C48F-4F20-BDA1-91B97EA414B5}">
+<ds:datastoreItem xmlns:ds="http://schemas.openxmlformats.org/officeDocument/2006/customXml" ds:itemID="{C9176B96-FAFA-4E47-84FF-680B575111BA}">
   <ds:schemaRefs>
     <ds:schemaRef ds:uri="http://schemas.openxmlformats.org/officeDocument/2006/bibliography"/>
   </ds:schemaRefs>

</xml_diff>